<commit_message>
add updated document, and raw data
</commit_message>
<xml_diff>
--- a/docs/MarshDetectionDoc.docx
+++ b/docs/MarshDetectionDoc.docx
@@ -56,8 +56,6 @@
         </w:rPr>
         <w:t>Images</w:t>
       </w:r>
-      <w:bookmarkStart w:id="0" w:name="_GoBack"/>
-      <w:bookmarkEnd w:id="0"/>
     </w:p>
     <w:p>
       <w:pPr>
@@ -148,6 +146,100 @@
       <w:r>
         <w:t>National wetland inventory (NWI)</w:t>
       </w:r>
+      <w:r>
+        <w:t>:</w:t>
+      </w:r>
+    </w:p>
+    <w:p>
+      <w:pPr>
+        <w:pStyle w:val="ListParagraph"/>
+        <w:numPr>
+          <w:ilvl w:val="1"/>
+          <w:numId w:val="1"/>
+        </w:numPr>
+      </w:pPr>
+      <w:r>
+        <w:t>Virginia NWI Data downloaded from NWI website on 06/21/2022, saved in the raw data folder.</w:t>
+      </w:r>
+      <w:r>
+        <w:t xml:space="preserve"> This dataset include</w:t>
+      </w:r>
+      <w:r>
+        <w:t>s</w:t>
+      </w:r>
+      <w:r>
+        <w:t xml:space="preserve"> the polygons of </w:t>
+      </w:r>
+      <w:r>
+        <w:t xml:space="preserve">wetland types in the </w:t>
+      </w:r>
+      <w:r>
+        <w:t>entire</w:t>
+      </w:r>
+      <w:r>
+        <w:t xml:space="preserve"> Virginia, not just coastal areas, so a spatial file that represents the coastal Virginia is needed to create the study area. The NWI wetland types include the below categories.</w:t>
+      </w:r>
+      <w:r>
+        <w:t xml:space="preserve"> (The marsh detection paper in SC uses the areas marked as estuarine and marine wetland as study area to map)</w:t>
+      </w:r>
+    </w:p>
+    <w:p>
+      <w:pPr>
+        <w:pStyle w:val="ListParagraph"/>
+        <w:ind w:left="1440"/>
+      </w:pPr>
+    </w:p>
+    <w:p>
+      <w:pPr>
+        <w:pStyle w:val="ListParagraph"/>
+        <w:ind w:left="1440"/>
+      </w:pPr>
+      <w:r>
+        <w:drawing>
+          <wp:inline distT="0" distB="0" distL="0" distR="0" wp14:anchorId="445B796B" wp14:editId="044DD517">
+            <wp:extent cx="4114800" cy="2438400"/>
+            <wp:effectExtent l="0" t="0" r="0" b="0"/>
+            <wp:docPr id="1" name="Picture 1"/>
+            <wp:cNvGraphicFramePr>
+              <a:graphicFrameLocks xmlns:a="http://schemas.openxmlformats.org/drawingml/2006/main" noChangeAspect="1"/>
+            </wp:cNvGraphicFramePr>
+            <a:graphic xmlns:a="http://schemas.openxmlformats.org/drawingml/2006/main">
+              <a:graphicData uri="http://schemas.openxmlformats.org/drawingml/2006/picture">
+                <pic:pic xmlns:pic="http://schemas.openxmlformats.org/drawingml/2006/picture">
+                  <pic:nvPicPr>
+                    <pic:cNvPr id="1" name=""/>
+                    <pic:cNvPicPr/>
+                  </pic:nvPicPr>
+                  <pic:blipFill>
+                    <a:blip r:embed="rId5"/>
+                    <a:stretch>
+                      <a:fillRect/>
+                    </a:stretch>
+                  </pic:blipFill>
+                  <pic:spPr>
+                    <a:xfrm>
+                      <a:off x="0" y="0"/>
+                      <a:ext cx="4114800" cy="2438400"/>
+                    </a:xfrm>
+                    <a:prstGeom prst="rect">
+                      <a:avLst/>
+                    </a:prstGeom>
+                  </pic:spPr>
+                </pic:pic>
+              </a:graphicData>
+            </a:graphic>
+          </wp:inline>
+        </w:drawing>
+      </w:r>
+    </w:p>
+    <w:p>
+      <w:pPr>
+        <w:pStyle w:val="ListParagraph"/>
+        <w:numPr>
+          <w:ilvl w:val="1"/>
+          <w:numId w:val="1"/>
+        </w:numPr>
+      </w:pPr>
     </w:p>
     <w:p>
       <w:pPr>
@@ -158,6 +250,105 @@
         </w:numPr>
       </w:pPr>
       <w:r>
+        <w:t xml:space="preserve">Chesapeake </w:t>
+      </w:r>
+      <w:proofErr w:type="spellStart"/>
+      <w:r>
+        <w:t>landcover</w:t>
+      </w:r>
+      <w:proofErr w:type="spellEnd"/>
+      <w:r>
+        <w:t xml:space="preserve"> data type:</w:t>
+      </w:r>
+    </w:p>
+    <w:p>
+      <w:pPr>
+        <w:pStyle w:val="ListParagraph"/>
+        <w:numPr>
+          <w:ilvl w:val="1"/>
+          <w:numId w:val="1"/>
+        </w:numPr>
+      </w:pPr>
+      <w:r>
+        <w:t xml:space="preserve">1-meter resolution </w:t>
+      </w:r>
+      <w:proofErr w:type="spellStart"/>
+      <w:r>
+        <w:t>landcover</w:t>
+      </w:r>
+      <w:proofErr w:type="spellEnd"/>
+      <w:r>
+        <w:t xml:space="preserve"> type includes 13 classes derived from NAIP (?)</w:t>
+      </w:r>
+    </w:p>
+    <w:p>
+      <w:pPr>
+        <w:pStyle w:val="ListParagraph"/>
+        <w:numPr>
+          <w:ilvl w:val="1"/>
+          <w:numId w:val="1"/>
+        </w:numPr>
+        <w:rPr>
+          <w:b/>
+        </w:rPr>
+      </w:pPr>
+      <w:r>
+        <w:t xml:space="preserve">Hydro, impervious (extracted), impervious (local dataset), </w:t>
+      </w:r>
+      <w:proofErr w:type="spellStart"/>
+      <w:r>
+        <w:t>barron</w:t>
+      </w:r>
+      <w:proofErr w:type="spellEnd"/>
+      <w:r>
+        <w:t xml:space="preserve">, </w:t>
+      </w:r>
+      <w:r>
+        <w:rPr>
+          <w:b/>
+        </w:rPr>
+        <w:t>forest</w:t>
+      </w:r>
+      <w:r>
+        <w:t xml:space="preserve">, tree, scrub/shrub, harvested, </w:t>
+      </w:r>
+      <w:proofErr w:type="spellStart"/>
+      <w:r>
+        <w:t>turfgrass</w:t>
+      </w:r>
+      <w:proofErr w:type="spellEnd"/>
+      <w:r>
+        <w:t>, pasture, cropland</w:t>
+      </w:r>
+      <w:r>
+        <w:rPr>
+          <w:b/>
+        </w:rPr>
+        <w:t>, woody wetland and emergent wetland.</w:t>
+      </w:r>
+    </w:p>
+    <w:p>
+      <w:pPr>
+        <w:pStyle w:val="ListParagraph"/>
+        <w:numPr>
+          <w:ilvl w:val="1"/>
+          <w:numId w:val="1"/>
+        </w:numPr>
+        <w:rPr>
+          <w:b/>
+        </w:rPr>
+      </w:pPr>
+    </w:p>
+    <w:p>
+      <w:pPr>
+        <w:pStyle w:val="ListParagraph"/>
+        <w:numPr>
+          <w:ilvl w:val="0"/>
+          <w:numId w:val="1"/>
+        </w:numPr>
+      </w:pPr>
+      <w:r>
+        <w:lastRenderedPageBreak/>
         <w:t>NOAA Coastal Change Analysis Program (C-CAP): Starting 1996 and updated every 5 years, lack of marsh details and remain high uncertainties.</w:t>
       </w:r>
     </w:p>
@@ -182,8 +373,26 @@
         </w:numPr>
       </w:pPr>
       <w:r>
-        <w:t>Virginia shoreline inventory (VSI): marsh boundaries with the type of marshes.</w:t>
-      </w:r>
+        <w:rPr>
+          <w:b/>
+        </w:rPr>
+        <w:t>Virginia shoreline inventory (VSI):</w:t>
+      </w:r>
+      <w:r>
+        <w:t xml:space="preserve"> marsh boundaries with the </w:t>
+      </w:r>
+      <w:r>
+        <w:t>type of marshes</w:t>
+      </w:r>
+    </w:p>
+    <w:p>
+      <w:pPr>
+        <w:pStyle w:val="ListParagraph"/>
+        <w:numPr>
+          <w:ilvl w:val="1"/>
+          <w:numId w:val="1"/>
+        </w:numPr>
+      </w:pPr>
     </w:p>
     <w:p>
       <w:pPr>
@@ -193,6 +402,190 @@
           <w:numId w:val="1"/>
         </w:numPr>
       </w:pPr>
+      <w:r>
+        <w:t xml:space="preserve">National </w:t>
+      </w:r>
+      <w:proofErr w:type="spellStart"/>
+      <w:r>
+        <w:t>landcover</w:t>
+      </w:r>
+      <w:proofErr w:type="spellEnd"/>
+      <w:r>
+        <w:t xml:space="preserve"> database (</w:t>
+      </w:r>
+      <w:r>
+        <w:t>NLCD</w:t>
+      </w:r>
+      <w:r>
+        <w:t xml:space="preserve">): </w:t>
+      </w:r>
+    </w:p>
+    <w:p>
+      <w:pPr>
+        <w:pStyle w:val="ListParagraph"/>
+        <w:numPr>
+          <w:ilvl w:val="0"/>
+          <w:numId w:val="1"/>
+        </w:numPr>
+      </w:pPr>
+    </w:p>
+    <w:p>
+      <w:pPr>
+        <w:pStyle w:val="ListParagraph"/>
+        <w:numPr>
+          <w:ilvl w:val="0"/>
+          <w:numId w:val="1"/>
+        </w:numPr>
+      </w:pPr>
+      <w:r>
+        <w:t xml:space="preserve">Virginia </w:t>
+      </w:r>
+      <w:proofErr w:type="spellStart"/>
+      <w:r>
+        <w:t>landcover</w:t>
+      </w:r>
+      <w:proofErr w:type="spellEnd"/>
+      <w:r>
+        <w:t xml:space="preserve"> dataset: </w:t>
+      </w:r>
+      <w:hyperlink r:id="rId6" w:history="1">
+        <w:r>
+          <w:rPr>
+            <w:rStyle w:val="Hyperlink"/>
+          </w:rPr>
+          <w:t>https://vgin.vdem.virginia.gov/apps/virginia-land-cover-dataset/explore</w:t>
+        </w:r>
+      </w:hyperlink>
+    </w:p>
+    <w:p>
+      <w:pPr>
+        <w:pStyle w:val="ListParagraph"/>
+        <w:numPr>
+          <w:ilvl w:val="1"/>
+          <w:numId w:val="1"/>
+        </w:numPr>
+      </w:pPr>
+      <w:hyperlink r:id="rId7" w:history="1">
+        <w:r>
+          <w:rPr>
+            <w:rStyle w:val="Hyperlink"/>
+          </w:rPr>
+          <w:t>https://gismaps.vdem.virginia.gov/Download/Land_Cover/</w:t>
+        </w:r>
+      </w:hyperlink>
+      <w:r>
+        <w:t xml:space="preserve"> Parent folder</w:t>
+      </w:r>
+    </w:p>
+    <w:p>
+      <w:pPr>
+        <w:pStyle w:val="ListParagraph"/>
+        <w:numPr>
+          <w:ilvl w:val="1"/>
+          <w:numId w:val="1"/>
+        </w:numPr>
+      </w:pPr>
+      <w:hyperlink r:id="rId8" w:history="1">
+        <w:r>
+          <w:rPr>
+            <w:rStyle w:val="Hyperlink"/>
+          </w:rPr>
+          <w:t>https://gismaps.vdem.virginia.gov/Download/Land_Cover/Bay_Area_1/</w:t>
+        </w:r>
+      </w:hyperlink>
+    </w:p>
+    <w:p>
+      <w:pPr>
+        <w:pStyle w:val="ListParagraph"/>
+        <w:numPr>
+          <w:ilvl w:val="1"/>
+          <w:numId w:val="1"/>
+        </w:numPr>
+      </w:pPr>
+      <w:hyperlink r:id="rId9" w:history="1">
+        <w:r>
+          <w:rPr>
+            <w:rStyle w:val="Hyperlink"/>
+          </w:rPr>
+          <w:t>https://gismaps.vdem.virginia.gov/Download/Land_Cover/Bay_Area_2/</w:t>
+        </w:r>
+      </w:hyperlink>
+    </w:p>
+    <w:p>
+      <w:pPr>
+        <w:pStyle w:val="ListParagraph"/>
+        <w:numPr>
+          <w:ilvl w:val="1"/>
+          <w:numId w:val="1"/>
+        </w:numPr>
+      </w:pPr>
+      <w:hyperlink r:id="rId10" w:history="1">
+        <w:r>
+          <w:rPr>
+            <w:rStyle w:val="Hyperlink"/>
+          </w:rPr>
+          <w:t>https://gismaps.vdem.virginia.gov/Download/Land_Cover/Bay_Area_3/</w:t>
+        </w:r>
+      </w:hyperlink>
+    </w:p>
+    <w:p>
+      <w:pPr>
+        <w:pStyle w:val="ListParagraph"/>
+        <w:numPr>
+          <w:ilvl w:val="1"/>
+          <w:numId w:val="1"/>
+        </w:numPr>
+      </w:pPr>
+      <w:r>
+        <w:t>The Wetlands is from NWI (National Wetland Inventory)</w:t>
+      </w:r>
+      <w:bookmarkStart w:id="0" w:name="_GoBack"/>
+      <w:bookmarkEnd w:id="0"/>
+    </w:p>
+    <w:p>
+      <w:pPr>
+        <w:jc w:val="center"/>
+      </w:pPr>
+      <w:r>
+        <w:drawing>
+          <wp:inline distT="0" distB="0" distL="0" distR="0" wp14:anchorId="07E90EAD" wp14:editId="6CCB8D75">
+            <wp:extent cx="1847850" cy="2209800"/>
+            <wp:effectExtent l="0" t="0" r="0" b="0"/>
+            <wp:docPr id="2" name="Picture 2"/>
+            <wp:cNvGraphicFramePr>
+              <a:graphicFrameLocks xmlns:a="http://schemas.openxmlformats.org/drawingml/2006/main" noChangeAspect="1"/>
+            </wp:cNvGraphicFramePr>
+            <a:graphic xmlns:a="http://schemas.openxmlformats.org/drawingml/2006/main">
+              <a:graphicData uri="http://schemas.openxmlformats.org/drawingml/2006/picture">
+                <pic:pic xmlns:pic="http://schemas.openxmlformats.org/drawingml/2006/picture">
+                  <pic:nvPicPr>
+                    <pic:cNvPr id="1" name=""/>
+                    <pic:cNvPicPr/>
+                  </pic:nvPicPr>
+                  <pic:blipFill>
+                    <a:blip r:embed="rId11"/>
+                    <a:stretch>
+                      <a:fillRect/>
+                    </a:stretch>
+                  </pic:blipFill>
+                  <pic:spPr>
+                    <a:xfrm>
+                      <a:off x="0" y="0"/>
+                      <a:ext cx="1847850" cy="2209800"/>
+                    </a:xfrm>
+                    <a:prstGeom prst="rect">
+                      <a:avLst/>
+                    </a:prstGeom>
+                  </pic:spPr>
+                </pic:pic>
+              </a:graphicData>
+            </a:graphic>
+          </wp:inline>
+        </w:drawing>
+      </w:r>
+    </w:p>
+    <w:p/>
+    <w:p>
       <w:r>
         <w:t>Understand the different types of marshes that coded in this database, and differentiate into high marsh and low marsh.</w:t>
       </w:r>
@@ -761,6 +1154,17 @@
       <w:contextualSpacing/>
     </w:pPr>
   </w:style>
+  <w:style w:type="character" w:styleId="Hyperlink">
+    <w:name w:val="Hyperlink"/>
+    <w:basedOn w:val="DefaultParagraphFont"/>
+    <w:uiPriority w:val="99"/>
+    <w:unhideWhenUsed/>
+    <w:rsid w:val="00CB6212"/>
+    <w:rPr>
+      <w:color w:val="0563C1" w:themeColor="hyperlink"/>
+      <w:u w:val="single"/>
+    </w:rPr>
+  </w:style>
 </w:styles>
 </file>
 

</xml_diff>